<commit_message>
Update Instructions for DCC access.docx
</commit_message>
<xml_diff>
--- a/lab2_dcc_intro/Instructions for DCC access.docx
+++ b/lab2_dcc_intro/Instructions for DCC access.docx
@@ -29,15 +29,19 @@
         </w:numPr>
       </w:pPr>
       <w:r>
-        <w:t xml:space="preserve">Enter </w:t>
-      </w:r>
-      <w:proofErr w:type="spellStart"/>
-      <w:r>
-        <w:t>ssh</w:t>
-      </w:r>
-      <w:proofErr w:type="spellEnd"/>
-      <w:r>
-        <w:t xml:space="preserve"> NETID@dcc-slogin.oit.duke.edu</w:t>
+        <w:t>Enter ssh NETID@dcc-slogin.oit.duke.edu</w:t>
+      </w:r>
+    </w:p>
+    <w:p>
+      <w:pPr>
+        <w:pStyle w:val="ListParagraph"/>
+        <w:numPr>
+          <w:ilvl w:val="1"/>
+          <w:numId w:val="1"/>
+        </w:numPr>
+      </w:pPr>
+      <w:r>
+        <w:t xml:space="preserve">NETID is your net id, e.g. gt83 for me. </w:t>
       </w:r>
     </w:p>
     <w:p>
@@ -101,15 +105,7 @@
         </w:numPr>
       </w:pPr>
       <w:r>
-        <w:t>Navigate to our class directory: cd /</w:t>
-      </w:r>
-      <w:proofErr w:type="spellStart"/>
-      <w:r>
-        <w:t>hpc</w:t>
-      </w:r>
-      <w:proofErr w:type="spellEnd"/>
-      <w:r>
-        <w:t>/group/sta440-f20</w:t>
+        <w:t>Navigate to our class directory: cd /hpc/group/sta440-f20</w:t>
       </w:r>
     </w:p>
     <w:p>
@@ -133,7 +129,7 @@
         </w:numPr>
       </w:pPr>
       <w:r>
-        <w:t xml:space="preserve">Should be a VOTER and WESAD (plus gt83, that’s </w:t>
+        <w:t xml:space="preserve">Should be a VOTER and WESAD folder (plus gt83, that’s </w:t>
       </w:r>
       <w:proofErr w:type="gramStart"/>
       <w:r>
@@ -153,15 +149,19 @@
         </w:numPr>
       </w:pPr>
       <w:r>
-        <w:t xml:space="preserve">Create a folder: </w:t>
-      </w:r>
-      <w:proofErr w:type="spellStart"/>
-      <w:r>
-        <w:t>mkdir</w:t>
-      </w:r>
-      <w:proofErr w:type="spellEnd"/>
-      <w:r>
-        <w:t xml:space="preserve"> NETID</w:t>
+        <w:t>Create a folder: mkdir NETID</w:t>
+      </w:r>
+    </w:p>
+    <w:p>
+      <w:pPr>
+        <w:pStyle w:val="ListParagraph"/>
+        <w:numPr>
+          <w:ilvl w:val="1"/>
+          <w:numId w:val="1"/>
+        </w:numPr>
+      </w:pPr>
+      <w:r>
+        <w:t xml:space="preserve">Again, NETID is your netid. </w:t>
       </w:r>
     </w:p>
     <w:p>
@@ -211,40 +211,32 @@
       <w:r>
         <w:t>WITHOUT GITHUB:</w:t>
       </w:r>
-    </w:p>
-    <w:p>
-      <w:pPr>
-        <w:pStyle w:val="ListParagraph"/>
-        <w:numPr>
-          <w:ilvl w:val="1"/>
-          <w:numId w:val="1"/>
-        </w:numPr>
-      </w:pPr>
-      <w:r>
-        <w:t>Make an R file: touch checkout _</w:t>
-      </w:r>
-      <w:proofErr w:type="spellStart"/>
-      <w:r>
-        <w:t>data.R</w:t>
-      </w:r>
-      <w:proofErr w:type="spellEnd"/>
-    </w:p>
-    <w:p>
-      <w:pPr>
-        <w:pStyle w:val="ListParagraph"/>
-        <w:numPr>
-          <w:ilvl w:val="1"/>
-          <w:numId w:val="1"/>
-        </w:numPr>
-      </w:pPr>
-      <w:r>
-        <w:t>Open it for editing: emacs checkout _</w:t>
-      </w:r>
-      <w:proofErr w:type="spellStart"/>
-      <w:r>
-        <w:t>data.R</w:t>
-      </w:r>
-      <w:proofErr w:type="spellEnd"/>
+      <w:bookmarkStart w:id="0" w:name="_GoBack"/>
+      <w:bookmarkEnd w:id="0"/>
+    </w:p>
+    <w:p>
+      <w:pPr>
+        <w:pStyle w:val="ListParagraph"/>
+        <w:numPr>
+          <w:ilvl w:val="1"/>
+          <w:numId w:val="1"/>
+        </w:numPr>
+      </w:pPr>
+      <w:r>
+        <w:t>Make an R file: touch checkout _data.R</w:t>
+      </w:r>
+    </w:p>
+    <w:p>
+      <w:pPr>
+        <w:pStyle w:val="ListParagraph"/>
+        <w:numPr>
+          <w:ilvl w:val="1"/>
+          <w:numId w:val="1"/>
+        </w:numPr>
+      </w:pPr>
+      <w:r>
+        <w:t>Open it for editing: emacs checkout _data.R</w:t>
+      </w:r>
     </w:p>
     <w:p>
       <w:pPr>
@@ -279,15 +271,7 @@
         </w:numPr>
       </w:pPr>
       <w:r>
-        <w:t>data1 &lt;- read.csv(“../</w:t>
-      </w:r>
-      <w:proofErr w:type="spellStart"/>
-      <w:r>
-        <w:t>lab_data</w:t>
-      </w:r>
-      <w:proofErr w:type="spellEnd"/>
-      <w:r>
-        <w:t>/person1.csv”)</w:t>
+        <w:t>data1 &lt;- read.csv(“../lab_data/person1.csv”)</w:t>
       </w:r>
     </w:p>
     <w:p>
@@ -358,7 +342,6 @@
       <w:r>
         <w:t xml:space="preserve">Start an interactive session: </w:t>
       </w:r>
-      <w:proofErr w:type="spellStart"/>
       <w:r>
         <w:rPr>
           <w:rFonts w:ascii="Menlo" w:hAnsi="Menlo" w:cs="Menlo"/>
@@ -366,49 +349,8 @@
           <w:sz w:val="22"/>
           <w:szCs w:val="22"/>
         </w:rPr>
-        <w:t>srun</w:t>
-      </w:r>
-      <w:proofErr w:type="spellEnd"/>
-      <w:r>
-        <w:rPr>
-          <w:rFonts w:ascii="Menlo" w:hAnsi="Menlo" w:cs="Menlo"/>
-          <w:color w:val="000000"/>
-          <w:sz w:val="22"/>
-          <w:szCs w:val="22"/>
-        </w:rPr>
-        <w:t xml:space="preserve"> --</w:t>
-      </w:r>
-      <w:proofErr w:type="spellStart"/>
-      <w:r>
-        <w:rPr>
-          <w:rFonts w:ascii="Menlo" w:hAnsi="Menlo" w:cs="Menlo"/>
-          <w:color w:val="000000"/>
-          <w:sz w:val="22"/>
-          <w:szCs w:val="22"/>
-        </w:rPr>
-        <w:t>pty</w:t>
-      </w:r>
-      <w:proofErr w:type="spellEnd"/>
-      <w:r>
-        <w:rPr>
-          <w:rFonts w:ascii="Menlo" w:hAnsi="Menlo" w:cs="Menlo"/>
-          <w:color w:val="000000"/>
-          <w:sz w:val="22"/>
-          <w:szCs w:val="22"/>
-        </w:rPr>
-        <w:t xml:space="preserve"> bash -</w:t>
-      </w:r>
-      <w:proofErr w:type="spellStart"/>
-      <w:r>
-        <w:rPr>
-          <w:rFonts w:ascii="Menlo" w:hAnsi="Menlo" w:cs="Menlo"/>
-          <w:color w:val="000000"/>
-          <w:sz w:val="22"/>
-          <w:szCs w:val="22"/>
-        </w:rPr>
-        <w:t>i</w:t>
-      </w:r>
-      <w:proofErr w:type="spellEnd"/>
+        <w:t>srun --pty bash -i</w:t>
+      </w:r>
     </w:p>
     <w:p>
       <w:pPr>
@@ -467,15 +409,7 @@
         </w:numPr>
       </w:pPr>
       <w:r>
-        <w:t>Check that the script is working by typing: source(“</w:t>
-      </w:r>
-      <w:proofErr w:type="spellStart"/>
-      <w:r>
-        <w:t>checkout_data.R</w:t>
-      </w:r>
-      <w:proofErr w:type="spellEnd"/>
-      <w:r>
-        <w:t>”)</w:t>
+        <w:t>Check that the script is working by typing: source(“checkout_data.R”)</w:t>
       </w:r>
     </w:p>
     <w:p>
@@ -523,30 +457,21 @@
         </w:numPr>
       </w:pPr>
       <w:r>
-        <w:t xml:space="preserve">Make the file: touch </w:t>
-      </w:r>
-      <w:proofErr w:type="spellStart"/>
-      <w:r>
-        <w:t>execute.R</w:t>
-      </w:r>
-      <w:proofErr w:type="spellEnd"/>
-    </w:p>
-    <w:p>
-      <w:pPr>
-        <w:pStyle w:val="ListParagraph"/>
-        <w:numPr>
-          <w:ilvl w:val="0"/>
-          <w:numId w:val="1"/>
-        </w:numPr>
-      </w:pPr>
-      <w:r>
-        <w:t xml:space="preserve">Edit the file: emacs </w:t>
-      </w:r>
-      <w:proofErr w:type="spellStart"/>
-      <w:r>
-        <w:t>execute.R</w:t>
-      </w:r>
-      <w:proofErr w:type="spellEnd"/>
+        <w:t>Make the file: touch execute.R</w:t>
+      </w:r>
+    </w:p>
+    <w:p>
+      <w:pPr>
+        <w:pStyle w:val="ListParagraph"/>
+        <w:numPr>
+          <w:ilvl w:val="0"/>
+          <w:numId w:val="1"/>
+        </w:numPr>
+      </w:pPr>
+      <w:r>
+        <w:lastRenderedPageBreak/>
+        <w:t>Edit the file: emacs execute.R</w:t>
+      </w:r>
     </w:p>
     <w:p>
       <w:pPr>
@@ -569,435 +494,362 @@
         </w:numPr>
       </w:pPr>
       <w:r>
+        <w:t>print(“starting execution”)</w:t>
+      </w:r>
+    </w:p>
+    <w:p>
+      <w:pPr>
+        <w:pStyle w:val="ListParagraph"/>
+        <w:numPr>
+          <w:ilvl w:val="1"/>
+          <w:numId w:val="1"/>
+        </w:numPr>
+      </w:pPr>
+      <w:r>
+        <w:t>source(“checkout_data.R”)</w:t>
+      </w:r>
+    </w:p>
+    <w:p>
+      <w:pPr>
+        <w:pStyle w:val="ListParagraph"/>
+        <w:numPr>
+          <w:ilvl w:val="1"/>
+          <w:numId w:val="1"/>
+        </w:numPr>
+      </w:pPr>
+      <w:r>
+        <w:t>print(“finished execution”)</w:t>
+      </w:r>
+    </w:p>
+    <w:p>
+      <w:pPr>
+        <w:pStyle w:val="ListParagraph"/>
+        <w:numPr>
+          <w:ilvl w:val="1"/>
+          <w:numId w:val="1"/>
+        </w:numPr>
+      </w:pPr>
+    </w:p>
+    <w:p>
+      <w:pPr>
+        <w:pStyle w:val="ListParagraph"/>
+        <w:numPr>
+          <w:ilvl w:val="0"/>
+          <w:numId w:val="1"/>
+        </w:numPr>
+      </w:pPr>
+      <w:r>
+        <w:t xml:space="preserve">Hit control + xc to quit and save the file. </w:t>
+      </w:r>
+    </w:p>
+    <w:p>
+      <w:pPr>
+        <w:pStyle w:val="ListParagraph"/>
+        <w:numPr>
+          <w:ilvl w:val="0"/>
+          <w:numId w:val="1"/>
+        </w:numPr>
+      </w:pPr>
+      <w:r>
+        <w:t xml:space="preserve">It may seem silly to run this execute.R script which just runs a single other script, but this will be much more helpful when the project gets more complicated and you have separate scripts for data cleaning, data processing, and analysis. </w:t>
+      </w:r>
+    </w:p>
+    <w:p>
+      <w:pPr>
+        <w:pStyle w:val="ListParagraph"/>
+        <w:numPr>
+          <w:ilvl w:val="0"/>
+          <w:numId w:val="1"/>
+        </w:numPr>
+      </w:pPr>
+      <w:r>
+        <w:t>Now we need to make a shell script that will tell the server how to run execute.R</w:t>
+      </w:r>
+    </w:p>
+    <w:p>
+      <w:pPr>
+        <w:pStyle w:val="ListParagraph"/>
+        <w:numPr>
+          <w:ilvl w:val="0"/>
+          <w:numId w:val="1"/>
+        </w:numPr>
+      </w:pPr>
+      <w:r>
+        <w:t>Make the file: touch submit_job.sh</w:t>
+      </w:r>
+    </w:p>
+    <w:p>
+      <w:pPr>
+        <w:pStyle w:val="ListParagraph"/>
+        <w:numPr>
+          <w:ilvl w:val="0"/>
+          <w:numId w:val="1"/>
+        </w:numPr>
+      </w:pPr>
+      <w:r>
+        <w:t>Edit the file: emacs submit_job.sh</w:t>
+      </w:r>
+    </w:p>
+    <w:p>
+      <w:pPr>
+        <w:pStyle w:val="ListParagraph"/>
+        <w:numPr>
+          <w:ilvl w:val="0"/>
+          <w:numId w:val="1"/>
+        </w:numPr>
+      </w:pPr>
+      <w:r>
+        <w:t>Type the following lines</w:t>
+      </w:r>
+    </w:p>
+    <w:p>
+      <w:pPr>
+        <w:pStyle w:val="ListParagraph"/>
+        <w:numPr>
+          <w:ilvl w:val="1"/>
+          <w:numId w:val="1"/>
+        </w:numPr>
+      </w:pPr>
+      <w:r>
+        <w:t>#!/bin/bash</w:t>
+      </w:r>
+    </w:p>
+    <w:p>
+      <w:pPr>
+        <w:pStyle w:val="ListParagraph"/>
+        <w:numPr>
+          <w:ilvl w:val="1"/>
+          <w:numId w:val="1"/>
+        </w:numPr>
+      </w:pPr>
+      <w:r>
+        <w:t>#SBATCH --account=sta440-f20</w:t>
+      </w:r>
+    </w:p>
+    <w:p>
+      <w:pPr>
+        <w:pStyle w:val="ListParagraph"/>
+        <w:numPr>
+          <w:ilvl w:val="1"/>
+          <w:numId w:val="1"/>
+        </w:numPr>
+      </w:pPr>
+      <w:r>
+        <w:t>#SBATCH -p common</w:t>
+      </w:r>
+    </w:p>
+    <w:p>
+      <w:pPr>
+        <w:pStyle w:val="ListParagraph"/>
+        <w:numPr>
+          <w:ilvl w:val="1"/>
+          <w:numId w:val="1"/>
+        </w:numPr>
+      </w:pPr>
+      <w:r>
+        <w:t>#SBATCH -N1</w:t>
+      </w:r>
+    </w:p>
+    <w:p>
+      <w:pPr>
+        <w:pStyle w:val="ListParagraph"/>
+        <w:numPr>
+          <w:ilvl w:val="1"/>
+          <w:numId w:val="1"/>
+        </w:numPr>
+      </w:pPr>
+      <w:r>
+        <w:t>#SBATCH -c1</w:t>
+      </w:r>
+    </w:p>
+    <w:p>
+      <w:pPr>
+        <w:pStyle w:val="ListParagraph"/>
+        <w:numPr>
+          <w:ilvl w:val="1"/>
+          <w:numId w:val="1"/>
+        </w:numPr>
+      </w:pPr>
+      <w:r>
+        <w:t>#SBATCH --mem=1G</w:t>
+      </w:r>
+    </w:p>
+    <w:p>
+      <w:pPr>
+        <w:pStyle w:val="ListParagraph"/>
+        <w:numPr>
+          <w:ilvl w:val="1"/>
+          <w:numId w:val="1"/>
+        </w:numPr>
+      </w:pPr>
+    </w:p>
+    <w:p>
+      <w:pPr>
+        <w:pStyle w:val="ListParagraph"/>
+        <w:numPr>
+          <w:ilvl w:val="1"/>
+          <w:numId w:val="1"/>
+        </w:numPr>
+      </w:pPr>
+      <w:r>
+        <w:t>module load R/4.0.0</w:t>
+      </w:r>
+    </w:p>
+    <w:p>
+      <w:pPr>
+        <w:pStyle w:val="ListParagraph"/>
+        <w:numPr>
+          <w:ilvl w:val="1"/>
+          <w:numId w:val="1"/>
+        </w:numPr>
+      </w:pPr>
+      <w:r>
+        <w:t>Rscript execute.R</w:t>
+      </w:r>
+    </w:p>
+    <w:p>
+      <w:pPr>
+        <w:pStyle w:val="ListParagraph"/>
+        <w:numPr>
+          <w:ilvl w:val="1"/>
+          <w:numId w:val="1"/>
+        </w:numPr>
+      </w:pPr>
+    </w:p>
+    <w:p>
+      <w:pPr>
+        <w:pStyle w:val="ListParagraph"/>
+        <w:numPr>
+          <w:ilvl w:val="0"/>
+          <w:numId w:val="1"/>
+        </w:numPr>
+      </w:pPr>
+      <w:r>
+        <w:t>Quit and save emacs with control + xc</w:t>
+      </w:r>
+    </w:p>
+    <w:p>
+      <w:pPr>
+        <w:pStyle w:val="ListParagraph"/>
+        <w:numPr>
+          <w:ilvl w:val="0"/>
+          <w:numId w:val="1"/>
+        </w:numPr>
+      </w:pPr>
+      <w:r>
+        <w:t>Now you are ready to submit a job! Type the following command: sbatch submit_job.sh</w:t>
+      </w:r>
+    </w:p>
+    <w:p>
+      <w:pPr>
+        <w:pStyle w:val="ListParagraph"/>
+        <w:numPr>
+          <w:ilvl w:val="0"/>
+          <w:numId w:val="1"/>
+        </w:numPr>
+      </w:pPr>
+      <w:r>
+        <w:t xml:space="preserve">You’ll see a notification along the lines of: </w:t>
+      </w:r>
+      <w:r>
+        <w:t>Submitted batch job 43496862</w:t>
+      </w:r>
+      <w:r>
+        <w:t xml:space="preserve">. That number is the job number. </w:t>
+      </w:r>
+    </w:p>
+    <w:p>
+      <w:pPr>
+        <w:pStyle w:val="ListParagraph"/>
+        <w:numPr>
+          <w:ilvl w:val="0"/>
+          <w:numId w:val="1"/>
+        </w:numPr>
+      </w:pPr>
+      <w:r>
+        <w:t>To see if your jobs have been allocated resources type: squeue -u NETID</w:t>
+      </w:r>
+    </w:p>
+    <w:p>
+      <w:pPr>
+        <w:pStyle w:val="ListParagraph"/>
+        <w:numPr>
+          <w:ilvl w:val="1"/>
+          <w:numId w:val="1"/>
+        </w:numPr>
+      </w:pPr>
+      <w:r>
+        <w:t xml:space="preserve">Where NETID is your netid. This will show you what jobs you have going currently. </w:t>
+      </w:r>
+    </w:p>
+    <w:p>
+      <w:pPr>
+        <w:pStyle w:val="ListParagraph"/>
+        <w:numPr>
+          <w:ilvl w:val="0"/>
+          <w:numId w:val="1"/>
+        </w:numPr>
+      </w:pPr>
+      <w:r>
+        <w:t>When your job finishes (it should be pretty fast) type: ls</w:t>
+      </w:r>
+    </w:p>
+    <w:p>
+      <w:pPr>
+        <w:pStyle w:val="ListParagraph"/>
+        <w:numPr>
+          <w:ilvl w:val="1"/>
+          <w:numId w:val="1"/>
+        </w:numPr>
+      </w:pPr>
+      <w:r>
+        <w:t xml:space="preserve">You should see a file called slurm-NUMBER.out where NUMBER is the job number from above. </w:t>
+      </w:r>
+    </w:p>
+    <w:p>
+      <w:pPr>
+        <w:pStyle w:val="ListParagraph"/>
+        <w:numPr>
+          <w:ilvl w:val="1"/>
+          <w:numId w:val="1"/>
+        </w:numPr>
+      </w:pPr>
+      <w:r>
+        <w:t>To see the file contents type: cat slurm-NUMBER.out</w:t>
+      </w:r>
+    </w:p>
+    <w:p>
+      <w:pPr>
+        <w:pStyle w:val="ListParagraph"/>
+        <w:numPr>
+          <w:ilvl w:val="2"/>
+          <w:numId w:val="1"/>
+        </w:numPr>
+      </w:pPr>
+      <w:r>
+        <w:t xml:space="preserve">You can press tab for autocomplete of file names. Typing “slurm-“ then hitting tab should complete the file name. </w:t>
+      </w:r>
+    </w:p>
+    <w:p>
+      <w:pPr>
+        <w:pStyle w:val="ListParagraph"/>
+        <w:numPr>
+          <w:ilvl w:val="1"/>
+          <w:numId w:val="1"/>
+        </w:numPr>
+      </w:pPr>
+      <w:r>
+        <w:t>The contents should be the print messages from all the code files and the dataset person1.csv</w:t>
+      </w:r>
+    </w:p>
+    <w:p/>
+    <w:p>
+      <w:r>
+        <w:t xml:space="preserve">Now that you have walked through this example, you’re ready to write your own code! Your assignment is to execute on the server an R script that combines the data files person1.csv, </w:t>
+      </w:r>
+      <w:r>
         <w:lastRenderedPageBreak/>
-        <w:t>print(“starting execution”)</w:t>
-      </w:r>
-    </w:p>
-    <w:p>
-      <w:pPr>
-        <w:pStyle w:val="ListParagraph"/>
-        <w:numPr>
-          <w:ilvl w:val="1"/>
-          <w:numId w:val="1"/>
-        </w:numPr>
-      </w:pPr>
-      <w:r>
-        <w:t>source(“</w:t>
-      </w:r>
-      <w:proofErr w:type="spellStart"/>
-      <w:r>
-        <w:t>checkout_data.R</w:t>
-      </w:r>
-      <w:proofErr w:type="spellEnd"/>
-      <w:r>
-        <w:t>”)</w:t>
-      </w:r>
-    </w:p>
-    <w:p>
-      <w:pPr>
-        <w:pStyle w:val="ListParagraph"/>
-        <w:numPr>
-          <w:ilvl w:val="1"/>
-          <w:numId w:val="1"/>
-        </w:numPr>
-      </w:pPr>
-      <w:r>
-        <w:t>print(“finished execution”)</w:t>
-      </w:r>
-    </w:p>
-    <w:p>
-      <w:pPr>
-        <w:pStyle w:val="ListParagraph"/>
-        <w:numPr>
-          <w:ilvl w:val="1"/>
-          <w:numId w:val="1"/>
-        </w:numPr>
-      </w:pPr>
-    </w:p>
-    <w:p>
-      <w:pPr>
-        <w:pStyle w:val="ListParagraph"/>
-        <w:numPr>
-          <w:ilvl w:val="0"/>
-          <w:numId w:val="1"/>
-        </w:numPr>
-      </w:pPr>
-      <w:r>
-        <w:t xml:space="preserve">Hit control + xc to quit and save the file. </w:t>
-      </w:r>
-    </w:p>
-    <w:p>
-      <w:pPr>
-        <w:pStyle w:val="ListParagraph"/>
-        <w:numPr>
-          <w:ilvl w:val="0"/>
-          <w:numId w:val="1"/>
-        </w:numPr>
-      </w:pPr>
-      <w:r>
-        <w:t xml:space="preserve">It may seem silly to run this </w:t>
-      </w:r>
-      <w:proofErr w:type="spellStart"/>
-      <w:r>
-        <w:t>execute.R</w:t>
-      </w:r>
-      <w:proofErr w:type="spellEnd"/>
-      <w:r>
-        <w:t xml:space="preserve"> script which just runs a single other script, but this will be much more helpful when the project gets more complicated and you have separate scripts for data cleaning, data processing, and analysis. </w:t>
-      </w:r>
-    </w:p>
-    <w:p>
-      <w:pPr>
-        <w:pStyle w:val="ListParagraph"/>
-        <w:numPr>
-          <w:ilvl w:val="0"/>
-          <w:numId w:val="1"/>
-        </w:numPr>
-      </w:pPr>
-      <w:r>
-        <w:t xml:space="preserve">Now we need to make a shell script that will tell the server how to run </w:t>
-      </w:r>
-      <w:proofErr w:type="spellStart"/>
-      <w:r>
-        <w:t>execute.R</w:t>
-      </w:r>
-      <w:proofErr w:type="spellEnd"/>
-    </w:p>
-    <w:p>
-      <w:pPr>
-        <w:pStyle w:val="ListParagraph"/>
-        <w:numPr>
-          <w:ilvl w:val="0"/>
-          <w:numId w:val="1"/>
-        </w:numPr>
-      </w:pPr>
-      <w:r>
-        <w:t>Make the file: touch submit_job.sh</w:t>
-      </w:r>
-    </w:p>
-    <w:p>
-      <w:pPr>
-        <w:pStyle w:val="ListParagraph"/>
-        <w:numPr>
-          <w:ilvl w:val="0"/>
-          <w:numId w:val="1"/>
-        </w:numPr>
-      </w:pPr>
-      <w:r>
-        <w:t>Edit the file: emacs submit_job.sh</w:t>
-      </w:r>
-    </w:p>
-    <w:p>
-      <w:pPr>
-        <w:pStyle w:val="ListParagraph"/>
-        <w:numPr>
-          <w:ilvl w:val="0"/>
-          <w:numId w:val="1"/>
-        </w:numPr>
-      </w:pPr>
-      <w:r>
-        <w:t>Type the following lines</w:t>
-      </w:r>
-    </w:p>
-    <w:p>
-      <w:pPr>
-        <w:pStyle w:val="ListParagraph"/>
-        <w:numPr>
-          <w:ilvl w:val="1"/>
-          <w:numId w:val="1"/>
-        </w:numPr>
-      </w:pPr>
-      <w:r>
-        <w:t>#!/bin/bash</w:t>
-      </w:r>
-    </w:p>
-    <w:p>
-      <w:pPr>
-        <w:pStyle w:val="ListParagraph"/>
-        <w:numPr>
-          <w:ilvl w:val="1"/>
-          <w:numId w:val="1"/>
-        </w:numPr>
-      </w:pPr>
-      <w:r>
-        <w:t>#SBATCH --account=sta440-f20</w:t>
-      </w:r>
-    </w:p>
-    <w:p>
-      <w:pPr>
-        <w:pStyle w:val="ListParagraph"/>
-        <w:numPr>
-          <w:ilvl w:val="1"/>
-          <w:numId w:val="1"/>
-        </w:numPr>
-      </w:pPr>
-      <w:r>
-        <w:t>#SBATCH -p common</w:t>
-      </w:r>
-    </w:p>
-    <w:p>
-      <w:pPr>
-        <w:pStyle w:val="ListParagraph"/>
-        <w:numPr>
-          <w:ilvl w:val="1"/>
-          <w:numId w:val="1"/>
-        </w:numPr>
-      </w:pPr>
-      <w:r>
-        <w:t>#SBATCH -N1</w:t>
-      </w:r>
-    </w:p>
-    <w:p>
-      <w:pPr>
-        <w:pStyle w:val="ListParagraph"/>
-        <w:numPr>
-          <w:ilvl w:val="1"/>
-          <w:numId w:val="1"/>
-        </w:numPr>
-      </w:pPr>
-      <w:r>
-        <w:t>#SBATCH -c1</w:t>
-      </w:r>
-    </w:p>
-    <w:p>
-      <w:pPr>
-        <w:pStyle w:val="ListParagraph"/>
-        <w:numPr>
-          <w:ilvl w:val="1"/>
-          <w:numId w:val="1"/>
-        </w:numPr>
-      </w:pPr>
-      <w:r>
-        <w:t>#SBATCH --mem=1G</w:t>
-      </w:r>
-    </w:p>
-    <w:p>
-      <w:pPr>
-        <w:pStyle w:val="ListParagraph"/>
-        <w:numPr>
-          <w:ilvl w:val="1"/>
-          <w:numId w:val="1"/>
-        </w:numPr>
-      </w:pPr>
-    </w:p>
-    <w:p>
-      <w:pPr>
-        <w:pStyle w:val="ListParagraph"/>
-        <w:numPr>
-          <w:ilvl w:val="1"/>
-          <w:numId w:val="1"/>
-        </w:numPr>
-      </w:pPr>
-      <w:r>
-        <w:t>module load R/4.0.0</w:t>
-      </w:r>
-    </w:p>
-    <w:p>
-      <w:pPr>
-        <w:pStyle w:val="ListParagraph"/>
-        <w:numPr>
-          <w:ilvl w:val="1"/>
-          <w:numId w:val="1"/>
-        </w:numPr>
-      </w:pPr>
-      <w:proofErr w:type="spellStart"/>
-      <w:r>
-        <w:t>Rscript</w:t>
-      </w:r>
-      <w:proofErr w:type="spellEnd"/>
-      <w:r>
-        <w:t xml:space="preserve"> </w:t>
-      </w:r>
-      <w:proofErr w:type="spellStart"/>
-      <w:r>
-        <w:t>execute.R</w:t>
-      </w:r>
-      <w:proofErr w:type="spellEnd"/>
-    </w:p>
-    <w:p>
-      <w:pPr>
-        <w:pStyle w:val="ListParagraph"/>
-        <w:numPr>
-          <w:ilvl w:val="1"/>
-          <w:numId w:val="1"/>
-        </w:numPr>
-      </w:pPr>
-    </w:p>
-    <w:p>
-      <w:pPr>
-        <w:pStyle w:val="ListParagraph"/>
-        <w:numPr>
-          <w:ilvl w:val="0"/>
-          <w:numId w:val="1"/>
-        </w:numPr>
-      </w:pPr>
-      <w:r>
-        <w:t>Quit and save emacs with control + xc</w:t>
-      </w:r>
-    </w:p>
-    <w:p>
-      <w:pPr>
-        <w:pStyle w:val="ListParagraph"/>
-        <w:numPr>
-          <w:ilvl w:val="0"/>
-          <w:numId w:val="1"/>
-        </w:numPr>
-      </w:pPr>
-      <w:r>
-        <w:t xml:space="preserve">Now you are ready to submit a job! Type the following command: </w:t>
-      </w:r>
-      <w:proofErr w:type="spellStart"/>
-      <w:r>
-        <w:t>sbatch</w:t>
-      </w:r>
-      <w:proofErr w:type="spellEnd"/>
-      <w:r>
-        <w:t xml:space="preserve"> submit_job.sh</w:t>
-      </w:r>
-    </w:p>
-    <w:p>
-      <w:pPr>
-        <w:pStyle w:val="ListParagraph"/>
-        <w:numPr>
-          <w:ilvl w:val="0"/>
-          <w:numId w:val="1"/>
-        </w:numPr>
-      </w:pPr>
-      <w:r>
-        <w:t xml:space="preserve">You’ll see a notification along the lines of: </w:t>
-      </w:r>
-      <w:r>
-        <w:t>Submitted batch job 43496862</w:t>
-      </w:r>
-      <w:r>
-        <w:t xml:space="preserve">. That number is the job number. </w:t>
-      </w:r>
-    </w:p>
-    <w:p>
-      <w:pPr>
-        <w:pStyle w:val="ListParagraph"/>
-        <w:numPr>
-          <w:ilvl w:val="0"/>
-          <w:numId w:val="1"/>
-        </w:numPr>
-      </w:pPr>
-      <w:r>
-        <w:t xml:space="preserve">To see if your jobs have been allocated resources type: </w:t>
-      </w:r>
-      <w:proofErr w:type="spellStart"/>
-      <w:r>
-        <w:t>squeue</w:t>
-      </w:r>
-      <w:proofErr w:type="spellEnd"/>
-      <w:r>
-        <w:t xml:space="preserve"> -u NETID</w:t>
-      </w:r>
-    </w:p>
-    <w:p>
-      <w:pPr>
-        <w:pStyle w:val="ListParagraph"/>
-        <w:numPr>
-          <w:ilvl w:val="1"/>
-          <w:numId w:val="1"/>
-        </w:numPr>
-      </w:pPr>
-      <w:r>
-        <w:t xml:space="preserve">Where NETID is your </w:t>
-      </w:r>
-      <w:proofErr w:type="spellStart"/>
-      <w:r>
-        <w:t>netid</w:t>
-      </w:r>
-      <w:proofErr w:type="spellEnd"/>
-      <w:r>
-        <w:t xml:space="preserve">. This will show you what jobs you have going currently. </w:t>
-      </w:r>
-    </w:p>
-    <w:p>
-      <w:pPr>
-        <w:pStyle w:val="ListParagraph"/>
-        <w:numPr>
-          <w:ilvl w:val="0"/>
-          <w:numId w:val="1"/>
-        </w:numPr>
-      </w:pPr>
-      <w:r>
-        <w:t>When your job finishes (it should be pretty fast) type: ls</w:t>
-      </w:r>
-    </w:p>
-    <w:p>
-      <w:pPr>
-        <w:pStyle w:val="ListParagraph"/>
-        <w:numPr>
-          <w:ilvl w:val="1"/>
-          <w:numId w:val="1"/>
-        </w:numPr>
-      </w:pPr>
-      <w:r>
-        <w:t xml:space="preserve">You should see a file called </w:t>
-      </w:r>
-      <w:proofErr w:type="spellStart"/>
-      <w:r>
-        <w:t>slurm-NUMBER.out</w:t>
-      </w:r>
-      <w:proofErr w:type="spellEnd"/>
-      <w:r>
-        <w:t xml:space="preserve"> where NUMBER is the job number from above. </w:t>
-      </w:r>
-    </w:p>
-    <w:p>
-      <w:pPr>
-        <w:pStyle w:val="ListParagraph"/>
-        <w:numPr>
-          <w:ilvl w:val="1"/>
-          <w:numId w:val="1"/>
-        </w:numPr>
-      </w:pPr>
-      <w:r>
-        <w:t xml:space="preserve">To see the file contents type: cat </w:t>
-      </w:r>
-      <w:proofErr w:type="spellStart"/>
-      <w:r>
-        <w:t>slurm-NUMBER.out</w:t>
-      </w:r>
-      <w:proofErr w:type="spellEnd"/>
-    </w:p>
-    <w:p>
-      <w:pPr>
-        <w:pStyle w:val="ListParagraph"/>
-        <w:numPr>
-          <w:ilvl w:val="2"/>
-          <w:numId w:val="1"/>
-        </w:numPr>
-      </w:pPr>
-      <w:r>
-        <w:t>You can press tab for autocomplete of file names. Typing “</w:t>
-      </w:r>
-      <w:proofErr w:type="spellStart"/>
-      <w:r>
-        <w:t>slurm</w:t>
-      </w:r>
-      <w:proofErr w:type="spellEnd"/>
-      <w:r>
-        <w:t xml:space="preserve">-“ then hitting tab should complete the file name. </w:t>
-      </w:r>
-    </w:p>
-    <w:p>
-      <w:pPr>
-        <w:pStyle w:val="ListParagraph"/>
-        <w:numPr>
-          <w:ilvl w:val="1"/>
-          <w:numId w:val="1"/>
-        </w:numPr>
-      </w:pPr>
-      <w:r>
-        <w:t>The contents should be the print messages from all the code files and the dataset person1.csv</w:t>
-      </w:r>
-    </w:p>
-    <w:p/>
-    <w:p>
-      <w:r>
-        <w:t>Now that you have walked through this example, you’re ready to write your own code! Your assignment is to execute on the server an R script that combines the data files person1.csv, person2.csv, and person3.csv into a dataset with 9 rows of the three variables from each .csv AND an additional 4</w:t>
+        <w:t>person2.csv, and person3.csv into a dataset with 9 rows of the three variables from each .csv AND an additional 4</w:t>
       </w:r>
       <w:r>
         <w:rPr>
@@ -1009,10 +861,8 @@
         <w:t xml:space="preserve"> variable that is a person-id variable. </w:t>
       </w:r>
     </w:p>
-    <w:p>
-      <w:bookmarkStart w:id="0" w:name="_GoBack"/>
-      <w:bookmarkEnd w:id="0"/>
-    </w:p>
+    <w:p/>
+    <w:p/>
     <w:sectPr>
       <w:pgSz w:w="12240" w:h="15840"/>
       <w:pgMar w:top="1440" w:right="1440" w:bottom="1440" w:left="1440" w:header="720" w:footer="720" w:gutter="0"/>
@@ -1535,7 +1385,7 @@
   <w:style w:type="paragraph" w:default="1" w:styleId="Normal">
     <w:name w:val="Normal"/>
     <w:qFormat/>
-    <w:rsid w:val="0021094C"/>
+    <w:rsid w:val="007F7633"/>
   </w:style>
   <w:style w:type="character" w:default="1" w:styleId="DefaultParagraphFont">
     <w:name w:val="Default Paragraph Font"/>

</xml_diff>

<commit_message>
Updated data merging task instructions
</commit_message>
<xml_diff>
--- a/lab2_dcc_intro/Instructions for DCC access.docx
+++ b/lab2_dcc_intro/Instructions for DCC access.docx
@@ -29,7 +29,15 @@
         </w:numPr>
       </w:pPr>
       <w:r>
-        <w:t>Enter ssh NETID@dcc-slogin.oit.duke.edu</w:t>
+        <w:t xml:space="preserve">Enter </w:t>
+      </w:r>
+      <w:proofErr w:type="spellStart"/>
+      <w:r>
+        <w:t>ssh</w:t>
+      </w:r>
+      <w:proofErr w:type="spellEnd"/>
+      <w:r>
+        <w:t xml:space="preserve"> NETID@dcc-slogin.oit.duke.edu</w:t>
       </w:r>
     </w:p>
     <w:p>
@@ -105,7 +113,15 @@
         </w:numPr>
       </w:pPr>
       <w:r>
-        <w:t>Navigate to our class directory: cd /hpc/group/sta440-f20</w:t>
+        <w:t>Navigate to our class directory: cd /</w:t>
+      </w:r>
+      <w:proofErr w:type="spellStart"/>
+      <w:r>
+        <w:t>hpc</w:t>
+      </w:r>
+      <w:proofErr w:type="spellEnd"/>
+      <w:r>
+        <w:t>/group/sta440-f20</w:t>
       </w:r>
     </w:p>
     <w:p>
@@ -149,19 +165,35 @@
         </w:numPr>
       </w:pPr>
       <w:r>
-        <w:t>Create a folder: mkdir NETID</w:t>
-      </w:r>
-    </w:p>
-    <w:p>
-      <w:pPr>
-        <w:pStyle w:val="ListParagraph"/>
-        <w:numPr>
-          <w:ilvl w:val="1"/>
-          <w:numId w:val="1"/>
-        </w:numPr>
-      </w:pPr>
-      <w:r>
-        <w:t xml:space="preserve">Again, NETID is your netid. </w:t>
+        <w:t xml:space="preserve">Create a folder: </w:t>
+      </w:r>
+      <w:proofErr w:type="spellStart"/>
+      <w:r>
+        <w:t>mkdir</w:t>
+      </w:r>
+      <w:proofErr w:type="spellEnd"/>
+      <w:r>
+        <w:t xml:space="preserve"> NETID</w:t>
+      </w:r>
+    </w:p>
+    <w:p>
+      <w:pPr>
+        <w:pStyle w:val="ListParagraph"/>
+        <w:numPr>
+          <w:ilvl w:val="1"/>
+          <w:numId w:val="1"/>
+        </w:numPr>
+      </w:pPr>
+      <w:r>
+        <w:t xml:space="preserve">Again, NETID is your </w:t>
+      </w:r>
+      <w:proofErr w:type="spellStart"/>
+      <w:r>
+        <w:t>netid</w:t>
+      </w:r>
+      <w:proofErr w:type="spellEnd"/>
+      <w:r>
+        <w:t xml:space="preserve">. </w:t>
       </w:r>
     </w:p>
     <w:p>
@@ -211,32 +243,40 @@
       <w:r>
         <w:t>WITHOUT GITHUB:</w:t>
       </w:r>
-      <w:bookmarkStart w:id="0" w:name="_GoBack"/>
-      <w:bookmarkEnd w:id="0"/>
-    </w:p>
-    <w:p>
-      <w:pPr>
-        <w:pStyle w:val="ListParagraph"/>
-        <w:numPr>
-          <w:ilvl w:val="1"/>
-          <w:numId w:val="1"/>
-        </w:numPr>
-      </w:pPr>
-      <w:r>
-        <w:t>Make an R file: touch checkout _data.R</w:t>
-      </w:r>
-    </w:p>
-    <w:p>
-      <w:pPr>
-        <w:pStyle w:val="ListParagraph"/>
-        <w:numPr>
-          <w:ilvl w:val="1"/>
-          <w:numId w:val="1"/>
-        </w:numPr>
-      </w:pPr>
-      <w:r>
-        <w:t>Open it for editing: emacs checkout _data.R</w:t>
-      </w:r>
+    </w:p>
+    <w:p>
+      <w:pPr>
+        <w:pStyle w:val="ListParagraph"/>
+        <w:numPr>
+          <w:ilvl w:val="1"/>
+          <w:numId w:val="1"/>
+        </w:numPr>
+      </w:pPr>
+      <w:r>
+        <w:t>Make an R file: touch checkout _</w:t>
+      </w:r>
+      <w:proofErr w:type="spellStart"/>
+      <w:r>
+        <w:t>data.R</w:t>
+      </w:r>
+      <w:proofErr w:type="spellEnd"/>
+    </w:p>
+    <w:p>
+      <w:pPr>
+        <w:pStyle w:val="ListParagraph"/>
+        <w:numPr>
+          <w:ilvl w:val="1"/>
+          <w:numId w:val="1"/>
+        </w:numPr>
+      </w:pPr>
+      <w:r>
+        <w:t>Open it for editing: emacs checkout _</w:t>
+      </w:r>
+      <w:proofErr w:type="spellStart"/>
+      <w:r>
+        <w:t>data.R</w:t>
+      </w:r>
+      <w:proofErr w:type="spellEnd"/>
     </w:p>
     <w:p>
       <w:pPr>
@@ -271,7 +311,15 @@
         </w:numPr>
       </w:pPr>
       <w:r>
-        <w:t>data1 &lt;- read.csv(“../lab_data/person1.csv”)</w:t>
+        <w:t>data1 &lt;- read.csv(“../</w:t>
+      </w:r>
+      <w:proofErr w:type="spellStart"/>
+      <w:r>
+        <w:t>lab_data</w:t>
+      </w:r>
+      <w:proofErr w:type="spellEnd"/>
+      <w:r>
+        <w:t>/person1.csv”)</w:t>
       </w:r>
     </w:p>
     <w:p>
@@ -342,6 +390,7 @@
       <w:r>
         <w:t xml:space="preserve">Start an interactive session: </w:t>
       </w:r>
+      <w:proofErr w:type="spellStart"/>
       <w:r>
         <w:rPr>
           <w:rFonts w:ascii="Menlo" w:hAnsi="Menlo" w:cs="Menlo"/>
@@ -349,8 +398,49 @@
           <w:sz w:val="22"/>
           <w:szCs w:val="22"/>
         </w:rPr>
-        <w:t>srun --pty bash -i</w:t>
-      </w:r>
+        <w:t>srun</w:t>
+      </w:r>
+      <w:proofErr w:type="spellEnd"/>
+      <w:r>
+        <w:rPr>
+          <w:rFonts w:ascii="Menlo" w:hAnsi="Menlo" w:cs="Menlo"/>
+          <w:color w:val="000000"/>
+          <w:sz w:val="22"/>
+          <w:szCs w:val="22"/>
+        </w:rPr>
+        <w:t xml:space="preserve"> --</w:t>
+      </w:r>
+      <w:proofErr w:type="spellStart"/>
+      <w:r>
+        <w:rPr>
+          <w:rFonts w:ascii="Menlo" w:hAnsi="Menlo" w:cs="Menlo"/>
+          <w:color w:val="000000"/>
+          <w:sz w:val="22"/>
+          <w:szCs w:val="22"/>
+        </w:rPr>
+        <w:t>pty</w:t>
+      </w:r>
+      <w:proofErr w:type="spellEnd"/>
+      <w:r>
+        <w:rPr>
+          <w:rFonts w:ascii="Menlo" w:hAnsi="Menlo" w:cs="Menlo"/>
+          <w:color w:val="000000"/>
+          <w:sz w:val="22"/>
+          <w:szCs w:val="22"/>
+        </w:rPr>
+        <w:t xml:space="preserve"> bash -</w:t>
+      </w:r>
+      <w:proofErr w:type="spellStart"/>
+      <w:r>
+        <w:rPr>
+          <w:rFonts w:ascii="Menlo" w:hAnsi="Menlo" w:cs="Menlo"/>
+          <w:color w:val="000000"/>
+          <w:sz w:val="22"/>
+          <w:szCs w:val="22"/>
+        </w:rPr>
+        <w:t>i</w:t>
+      </w:r>
+      <w:proofErr w:type="spellEnd"/>
     </w:p>
     <w:p>
       <w:pPr>
@@ -409,7 +499,15 @@
         </w:numPr>
       </w:pPr>
       <w:r>
-        <w:t>Check that the script is working by typing: source(“checkout_data.R”)</w:t>
+        <w:t>Check that the script is working by typing: source(“</w:t>
+      </w:r>
+      <w:proofErr w:type="spellStart"/>
+      <w:r>
+        <w:t>checkout_data.R</w:t>
+      </w:r>
+      <w:proofErr w:type="spellEnd"/>
+      <w:r>
+        <w:t>”)</w:t>
       </w:r>
     </w:p>
     <w:p>
@@ -457,8 +555,13 @@
         </w:numPr>
       </w:pPr>
       <w:r>
-        <w:t>Make the file: touch execute.R</w:t>
-      </w:r>
+        <w:t xml:space="preserve">Make the file: touch </w:t>
+      </w:r>
+      <w:proofErr w:type="spellStart"/>
+      <w:r>
+        <w:t>execute.R</w:t>
+      </w:r>
+      <w:proofErr w:type="spellEnd"/>
     </w:p>
     <w:p>
       <w:pPr>
@@ -470,8 +573,13 @@
       </w:pPr>
       <w:r>
         <w:lastRenderedPageBreak/>
-        <w:t>Edit the file: emacs execute.R</w:t>
-      </w:r>
+        <w:t xml:space="preserve">Edit the file: emacs </w:t>
+      </w:r>
+      <w:proofErr w:type="spellStart"/>
+      <w:r>
+        <w:t>execute.R</w:t>
+      </w:r>
+      <w:proofErr w:type="spellEnd"/>
     </w:p>
     <w:p>
       <w:pPr>
@@ -506,7 +614,15 @@
         </w:numPr>
       </w:pPr>
       <w:r>
-        <w:t>source(“checkout_data.R”)</w:t>
+        <w:t>source(“</w:t>
+      </w:r>
+      <w:proofErr w:type="spellStart"/>
+      <w:r>
+        <w:t>checkout_data.R</w:t>
+      </w:r>
+      <w:proofErr w:type="spellEnd"/>
+      <w:r>
+        <w:t>”)</w:t>
       </w:r>
     </w:p>
     <w:p>
@@ -551,20 +667,33 @@
         </w:numPr>
       </w:pPr>
       <w:r>
-        <w:t xml:space="preserve">It may seem silly to run this execute.R script which just runs a single other script, but this will be much more helpful when the project gets more complicated and you have separate scripts for data cleaning, data processing, and analysis. </w:t>
-      </w:r>
-    </w:p>
-    <w:p>
-      <w:pPr>
-        <w:pStyle w:val="ListParagraph"/>
-        <w:numPr>
-          <w:ilvl w:val="0"/>
-          <w:numId w:val="1"/>
-        </w:numPr>
-      </w:pPr>
-      <w:r>
-        <w:t>Now we need to make a shell script that will tell the server how to run execute.R</w:t>
-      </w:r>
+        <w:t xml:space="preserve">It may seem silly to run this </w:t>
+      </w:r>
+      <w:proofErr w:type="spellStart"/>
+      <w:r>
+        <w:t>execute.R</w:t>
+      </w:r>
+      <w:proofErr w:type="spellEnd"/>
+      <w:r>
+        <w:t xml:space="preserve"> script which just runs a single other script, but this will be much more helpful when the project gets more complicated and you have separate scripts for data cleaning, data processing, and analysis. </w:t>
+      </w:r>
+    </w:p>
+    <w:p>
+      <w:pPr>
+        <w:pStyle w:val="ListParagraph"/>
+        <w:numPr>
+          <w:ilvl w:val="0"/>
+          <w:numId w:val="1"/>
+        </w:numPr>
+      </w:pPr>
+      <w:r>
+        <w:t xml:space="preserve">Now we need to make a shell script that will tell the server how to run </w:t>
+      </w:r>
+      <w:proofErr w:type="spellStart"/>
+      <w:r>
+        <w:t>execute.R</w:t>
+      </w:r>
+      <w:proofErr w:type="spellEnd"/>
     </w:p>
     <w:p>
       <w:pPr>
@@ -703,9 +832,19 @@
           <w:numId w:val="1"/>
         </w:numPr>
       </w:pPr>
-      <w:r>
-        <w:t>Rscript execute.R</w:t>
-      </w:r>
+      <w:proofErr w:type="spellStart"/>
+      <w:r>
+        <w:t>Rscript</w:t>
+      </w:r>
+      <w:proofErr w:type="spellEnd"/>
+      <w:r>
+        <w:t xml:space="preserve"> </w:t>
+      </w:r>
+      <w:proofErr w:type="spellStart"/>
+      <w:r>
+        <w:t>execute.R</w:t>
+      </w:r>
+      <w:proofErr w:type="spellEnd"/>
     </w:p>
     <w:p>
       <w:pPr>
@@ -737,7 +876,15 @@
         </w:numPr>
       </w:pPr>
       <w:r>
-        <w:t>Now you are ready to submit a job! Type the following command: sbatch submit_job.sh</w:t>
+        <w:t xml:space="preserve">Now you are ready to submit a job! Type the following command: </w:t>
+      </w:r>
+      <w:proofErr w:type="spellStart"/>
+      <w:r>
+        <w:t>sbatch</w:t>
+      </w:r>
+      <w:proofErr w:type="spellEnd"/>
+      <w:r>
+        <w:t xml:space="preserve"> submit_job.sh</w:t>
       </w:r>
     </w:p>
     <w:p>
@@ -767,19 +914,35 @@
         </w:numPr>
       </w:pPr>
       <w:r>
-        <w:t>To see if your jobs have been allocated resources type: squeue -u NETID</w:t>
-      </w:r>
-    </w:p>
-    <w:p>
-      <w:pPr>
-        <w:pStyle w:val="ListParagraph"/>
-        <w:numPr>
-          <w:ilvl w:val="1"/>
-          <w:numId w:val="1"/>
-        </w:numPr>
-      </w:pPr>
-      <w:r>
-        <w:t xml:space="preserve">Where NETID is your netid. This will show you what jobs you have going currently. </w:t>
+        <w:t xml:space="preserve">To see if your jobs have been allocated resources type: </w:t>
+      </w:r>
+      <w:proofErr w:type="spellStart"/>
+      <w:r>
+        <w:t>squeue</w:t>
+      </w:r>
+      <w:proofErr w:type="spellEnd"/>
+      <w:r>
+        <w:t xml:space="preserve"> -u NETID</w:t>
+      </w:r>
+    </w:p>
+    <w:p>
+      <w:pPr>
+        <w:pStyle w:val="ListParagraph"/>
+        <w:numPr>
+          <w:ilvl w:val="1"/>
+          <w:numId w:val="1"/>
+        </w:numPr>
+      </w:pPr>
+      <w:r>
+        <w:t xml:space="preserve">Where NETID is your </w:t>
+      </w:r>
+      <w:proofErr w:type="spellStart"/>
+      <w:r>
+        <w:t>netid</w:t>
+      </w:r>
+      <w:proofErr w:type="spellEnd"/>
+      <w:r>
+        <w:t xml:space="preserve">. This will show you what jobs you have going currently. </w:t>
       </w:r>
     </w:p>
     <w:p>
@@ -803,20 +966,33 @@
         </w:numPr>
       </w:pPr>
       <w:r>
-        <w:t xml:space="preserve">You should see a file called slurm-NUMBER.out where NUMBER is the job number from above. </w:t>
-      </w:r>
-    </w:p>
-    <w:p>
-      <w:pPr>
-        <w:pStyle w:val="ListParagraph"/>
-        <w:numPr>
-          <w:ilvl w:val="1"/>
-          <w:numId w:val="1"/>
-        </w:numPr>
-      </w:pPr>
-      <w:r>
-        <w:t>To see the file contents type: cat slurm-NUMBER.out</w:t>
-      </w:r>
+        <w:t xml:space="preserve">You should see a file called </w:t>
+      </w:r>
+      <w:proofErr w:type="spellStart"/>
+      <w:r>
+        <w:t>slurm-NUMBER.out</w:t>
+      </w:r>
+      <w:proofErr w:type="spellEnd"/>
+      <w:r>
+        <w:t xml:space="preserve"> where NUMBER is the job number from above. </w:t>
+      </w:r>
+    </w:p>
+    <w:p>
+      <w:pPr>
+        <w:pStyle w:val="ListParagraph"/>
+        <w:numPr>
+          <w:ilvl w:val="1"/>
+          <w:numId w:val="1"/>
+        </w:numPr>
+      </w:pPr>
+      <w:r>
+        <w:t xml:space="preserve">To see the file contents type: cat </w:t>
+      </w:r>
+      <w:proofErr w:type="spellStart"/>
+      <w:r>
+        <w:t>slurm-NUMBER.out</w:t>
+      </w:r>
+      <w:proofErr w:type="spellEnd"/>
     </w:p>
     <w:p>
       <w:pPr>
@@ -827,7 +1003,15 @@
         </w:numPr>
       </w:pPr>
       <w:r>
-        <w:t xml:space="preserve">You can press tab for autocomplete of file names. Typing “slurm-“ then hitting tab should complete the file name. </w:t>
+        <w:t>You can press tab for autocomplete of file names. Typing “</w:t>
+      </w:r>
+      <w:proofErr w:type="spellStart"/>
+      <w:r>
+        <w:t>slurm</w:t>
+      </w:r>
+      <w:proofErr w:type="spellEnd"/>
+      <w:r>
+        <w:t xml:space="preserve">-“ then hitting tab should complete the file name. </w:t>
       </w:r>
     </w:p>
     <w:p>
@@ -845,20 +1029,43 @@
     <w:p/>
     <w:p>
       <w:r>
-        <w:t xml:space="preserve">Now that you have walked through this example, you’re ready to write your own code! Your assignment is to execute on the server an R script that combines the data files person1.csv, </w:t>
+        <w:t xml:space="preserve">Now that you have walked through this example, you’re ready to write your own code! Your assignment is to execute on the server an R script that combines </w:t>
+      </w:r>
+      <w:r>
+        <w:t xml:space="preserve">the data from the Duke Social Distancing Telephone Survey, which was conducted over 6 weeks and correspondingly stored in </w:t>
       </w:r>
       <w:r>
         <w:lastRenderedPageBreak/>
-        <w:t>person2.csv, and person3.csv into a dataset with 9 rows of the three variables from each .csv AND an additional 4</w:t>
-      </w:r>
-      <w:r>
-        <w:rPr>
-          <w:vertAlign w:val="superscript"/>
-        </w:rPr>
-        <w:t>th</w:t>
-      </w:r>
-      <w:r>
-        <w:t xml:space="preserve"> variable that is a person-id variable. </w:t>
+        <w:t>6 separate csv files. The data has already been uploaded to the DCC in the “</w:t>
+      </w:r>
+      <w:proofErr w:type="spellStart"/>
+      <w:r>
+        <w:t>shared_data</w:t>
+      </w:r>
+      <w:proofErr w:type="spellEnd"/>
+      <w:r>
+        <w:t>” subfolder of the course directory, so “/</w:t>
+      </w:r>
+      <w:proofErr w:type="spellStart"/>
+      <w:r>
+        <w:t>hpc</w:t>
+      </w:r>
+      <w:proofErr w:type="spellEnd"/>
+      <w:r>
+        <w:t>/group/sta440-f20/</w:t>
+      </w:r>
+      <w:proofErr w:type="spellStart"/>
+      <w:r>
+        <w:t>shared_data</w:t>
+      </w:r>
+      <w:proofErr w:type="spellEnd"/>
+      <w:r>
+        <w:t>”. You can use the R script merge_files.R</w:t>
+      </w:r>
+      <w:bookmarkStart w:id="0" w:name="_GoBack"/>
+      <w:bookmarkEnd w:id="0"/>
+      <w:r>
+        <w:t>, available in David’s directory (and the lab git repository), to get started.</w:t>
       </w:r>
     </w:p>
     <w:p/>
@@ -1007,7 +1214,7 @@
     </w:rPrDefault>
     <w:pPrDefault/>
   </w:docDefaults>
-  <w:latentStyles w:defLockedState="0" w:defUIPriority="99" w:defSemiHidden="0" w:defUnhideWhenUsed="0" w:defQFormat="0" w:count="375">
+  <w:latentStyles w:defLockedState="0" w:defUIPriority="99" w:defSemiHidden="0" w:defUnhideWhenUsed="0" w:defQFormat="0" w:count="376">
     <w:lsdException w:name="Normal" w:uiPriority="0" w:qFormat="1"/>
     <w:lsdException w:name="heading 1" w:uiPriority="9" w:qFormat="1"/>
     <w:lsdException w:name="heading 2" w:semiHidden="1" w:uiPriority="9" w:unhideWhenUsed="1" w:qFormat="1"/>
@@ -1113,7 +1320,6 @@
     <w:lsdException w:name="HTML Sample" w:semiHidden="1" w:unhideWhenUsed="1"/>
     <w:lsdException w:name="HTML Typewriter" w:semiHidden="1" w:unhideWhenUsed="1"/>
     <w:lsdException w:name="HTML Variable" w:semiHidden="1" w:unhideWhenUsed="1"/>
-    <w:lsdException w:name="Normal Table" w:semiHidden="1" w:unhideWhenUsed="1"/>
     <w:lsdException w:name="annotation subject" w:semiHidden="1" w:unhideWhenUsed="1"/>
     <w:lsdException w:name="No List" w:semiHidden="1" w:unhideWhenUsed="1"/>
     <w:lsdException w:name="Outline List 1" w:semiHidden="1" w:unhideWhenUsed="1"/>
@@ -1160,10 +1366,8 @@
     <w:lsdException w:name="Table Subtle 2" w:semiHidden="1" w:unhideWhenUsed="1"/>
     <w:lsdException w:name="Table Web 1" w:semiHidden="1" w:unhideWhenUsed="1"/>
     <w:lsdException w:name="Table Web 2" w:semiHidden="1" w:unhideWhenUsed="1"/>
-    <w:lsdException w:name="Table Web 3" w:semiHidden="1" w:unhideWhenUsed="1"/>
     <w:lsdException w:name="Balloon Text" w:semiHidden="1" w:unhideWhenUsed="1"/>
     <w:lsdException w:name="Table Grid" w:uiPriority="39"/>
-    <w:lsdException w:name="Table Theme" w:semiHidden="1" w:unhideWhenUsed="1"/>
     <w:lsdException w:name="Placeholder Text" w:semiHidden="1"/>
     <w:lsdException w:name="No Spacing" w:uiPriority="1" w:qFormat="1"/>
     <w:lsdException w:name="Light Shading" w:uiPriority="60"/>
@@ -1381,6 +1585,7 @@
     <w:lsdException w:name="List Table 7 Colorful Accent 6" w:uiPriority="52"/>
     <w:lsdException w:name="Mention" w:semiHidden="1" w:unhideWhenUsed="1"/>
     <w:lsdException w:name="Smart Hyperlink" w:semiHidden="1" w:unhideWhenUsed="1"/>
+    <w:lsdException w:name="Smart Link" w:semiHidden="1" w:unhideWhenUsed="1"/>
   </w:latentStyles>
   <w:style w:type="paragraph" w:default="1" w:styleId="Normal">
     <w:name w:val="Normal"/>

</xml_diff>